<commit_message>
Fix errore in "inizio"
</commit_message>
<xml_diff>
--- a/modelli/CS_conferenza servizi/CS60_NDO.docx
+++ b/modelli/CS_conferenza servizi/CS60_NDO.docx
@@ -1,6 +1,6 @@
 
 <file path=word/document.xml><?xml version="1.0" encoding="utf-8"?>
-<w:document xmlns:o="urn:schemas-microsoft-com:office:office" xmlns:r="http://schemas.openxmlformats.org/officeDocument/2006/relationships" xmlns:v="urn:schemas-microsoft-com:vml" xmlns:w="http://schemas.openxmlformats.org/wordprocessingml/2006/main" xmlns:w10="urn:schemas-microsoft-com:office:word" xmlns:wp="http://schemas.openxmlformats.org/drawingml/2006/wordprocessingDrawing" xmlns:wps="http://schemas.microsoft.com/office/word/2010/wordprocessingShape" xmlns:wpg="http://schemas.microsoft.com/office/word/2010/wordprocessingGroup" xmlns:mc="http://schemas.openxmlformats.org/markup-compatibility/2006" xmlns:wp14="http://schemas.microsoft.com/office/word/2010/wordprocessingDrawing" xmlns:w14="http://schemas.microsoft.com/office/word/2010/wordml" mc:Ignorable="w14 wp14">
+<w:document xmlns:o="urn:schemas-microsoft-com:office:office" xmlns:r="http://schemas.openxmlformats.org/officeDocument/2006/relationships" xmlns:v="urn:schemas-microsoft-com:vml" xmlns:w="http://schemas.openxmlformats.org/wordprocessingml/2006/main" xmlns:w10="urn:schemas-microsoft-com:office:word" xmlns:wp="http://schemas.openxmlformats.org/drawingml/2006/wordprocessingDrawing" xmlns:wps="http://schemas.microsoft.com/office/word/2010/wordprocessingShape" xmlns:wpg="http://schemas.microsoft.com/office/word/2010/wordprocessingGroup" xmlns:mc="http://schemas.openxmlformats.org/markup-compatibility/2006" xmlns:wp14="http://schemas.microsoft.com/office/word/2010/wordprocessingDrawing" xmlns:w14="http://schemas.microsoft.com/office/word/2010/wordml" xmlns:w15="http://schemas.microsoft.com/office/word/2012/wordml" mc:Ignorable="w14 wp14 w15">
   <w:body>
     <w:tbl>
       <w:tblPr>
@@ -159,7 +159,7 @@
                 <w:sz w:val="20"/>
                 <w:rFonts w:ascii="Arial" w:hAnsi="Arial"/>
               </w:rPr>
-              <w:instrText> MERGEFIELD $NOME_COMANDO </w:instrText>
+              <w:instrText xml:space="preserve"> MERGEFIELD $NOME_COMANDO </w:instrText>
             </w:r>
             <w:r>
               <w:rPr>
@@ -240,7 +240,7 @@
                 <w:szCs w:val="20"/>
                 <w:iCs/>
               </w:rPr>
-              <w:instrText> MERGEFIELD $PEC_COMANDO </w:instrText>
+              <w:instrText xml:space="preserve"> MERGEFIELD $PEC_COMANDO </w:instrText>
             </w:r>
             <w:r>
               <w:rPr>
@@ -291,7 +291,7 @@
             </w:r>
             <w:r>
               <w:rPr/>
-              <w:instrText> MERGEFIELD $COMUNE_COMANDO </w:instrText>
+              <w:instrText xml:space="preserve"> MERGEFIELD $COMUNE_COMANDO </w:instrText>
             </w:r>
             <w:r>
               <w:rPr/>
@@ -335,7 +335,7 @@
             </w:r>
             <w:r>
               <w:rPr/>
-              <w:instrText> MERGEFIELD $NUM_PRATICA </w:instrText>
+              <w:instrText xml:space="preserve"> MERGEFIELD $NUM_PRATICA </w:instrText>
             </w:r>
             <w:r>
               <w:rPr/>
@@ -421,7 +421,7 @@
     </w:tbl>
     <w:p>
       <w:pPr>
-        <w:pStyle w:val="Corpodeltesto"/>
+        <w:pStyle w:val="TextBody"/>
         <w:rPr/>
       </w:pPr>
       <w:r>
@@ -500,14 +500,7 @@
                 <w:b/>
                 <w:bCs/>
               </w:rPr>
-              <w:t xml:space="preserve">arere </w:t>
-            </w:r>
-            <w:r>
-              <w:rPr>
-                <w:b/>
-                <w:bCs/>
-              </w:rPr>
-              <w:t>non dovuto</w:t>
+              <w:t>arere non dovuto</w:t>
             </w:r>
           </w:p>
           <w:p>
@@ -526,7 +519,7 @@
             </w:r>
             <w:r>
               <w:rPr/>
-              <w:instrText> MERGEFIELD $DESCRIZIONE_RICHIESTA </w:instrText>
+              <w:instrText xml:space="preserve"> MERGEFIELD $DESCRIZIONE_RICHIESTA </w:instrText>
             </w:r>
             <w:r>
               <w:rPr/>
@@ -550,7 +543,7 @@
             </w:r>
             <w:r>
               <w:rPr/>
-              <w:instrText> MERGEFIELD $NUM_PROT_RICHIESTA </w:instrText>
+              <w:instrText xml:space="preserve"> MERGEFIELD $NUM_PROT_RICHIESTA </w:instrText>
             </w:r>
             <w:r>
               <w:rPr/>
@@ -574,7 +567,7 @@
             </w:r>
             <w:r>
               <w:rPr/>
-              <w:instrText> MERGEFIELD $DATA_RICHIESTA </w:instrText>
+              <w:instrText xml:space="preserve"> MERGEFIELD $DATA_RICHIESTA </w:instrText>
             </w:r>
             <w:r>
               <w:rPr/>
@@ -626,7 +619,7 @@
                 <w:color w:val="auto"/>
                 <w:lang w:val="it-IT" w:eastAsia="zh-CN" w:bidi="hi-IN"/>
               </w:rPr>
-              <w:instrText> MERGEFIELD $RAGIONE_SOCIALE </w:instrText>
+              <w:instrText xml:space="preserve"> MERGEFIELD $RAGIONE_SOCIALE </w:instrText>
             </w:r>
             <w:r>
               <w:rPr>
@@ -692,7 +685,7 @@
                 <w:color w:val="auto"/>
                 <w:lang w:val="it-IT" w:eastAsia="zh-CN" w:bidi="hi-IN"/>
               </w:rPr>
-              <w:instrText> MERGEFIELD $INDIRIZZO_ATTIVITA </w:instrText>
+              <w:instrText xml:space="preserve"> MERGEFIELD $INDIRIZZO_ATTIVITA </w:instrText>
             </w:r>
             <w:r>
               <w:rPr>
@@ -794,7 +787,7 @@
     </w:tbl>
     <w:p>
       <w:pPr>
-        <w:pStyle w:val="Corpodeltesto"/>
+        <w:pStyle w:val="TextBody"/>
         <w:rPr/>
       </w:pPr>
       <w:r>
@@ -803,7 +796,7 @@
     </w:p>
     <w:p>
       <w:pPr>
-        <w:pStyle w:val="Corpodeltesto"/>
+        <w:pStyle w:val="TextBody"/>
         <w:rPr/>
       </w:pPr>
       <w:r>
@@ -881,7 +874,7 @@
             </w:r>
             <w:r>
               <w:rPr/>
-              <w:instrText> MERGEFIELD $ELENCO_ATTIVITA.Codice </w:instrText>
+              <w:instrText xml:space="preserve"> MERGEFIELD $ELENCO_ATTIVITA.Codice </w:instrText>
             </w:r>
             <w:r>
               <w:rPr/>
@@ -919,7 +912,7 @@
             </w:r>
             <w:r>
               <w:rPr/>
-              <w:instrText> MERGEFIELD $ELENCO_ATTIVITA.Descrizione </w:instrText>
+              <w:instrText xml:space="preserve"> MERGEFIELD $ELENCO_ATTIVITA.Descrizione </w:instrText>
             </w:r>
             <w:r>
               <w:rPr/>
@@ -939,7 +932,7 @@
     </w:tbl>
     <w:p>
       <w:pPr>
-        <w:pStyle w:val="Corpodeltesto"/>
+        <w:pStyle w:val="TextBody"/>
         <w:rPr/>
       </w:pPr>
       <w:r>
@@ -948,14 +941,14 @@
     </w:p>
     <w:p>
       <w:pPr>
-        <w:pStyle w:val="Corpodeltesto"/>
+        <w:pStyle w:val="TextBody"/>
         <w:rPr/>
       </w:pPr>
       <w:r>
         <w:rPr>
           <w:lang w:val="it-IT" w:eastAsia="zh-CN" w:bidi="hi-IN"/>
         </w:rPr>
-        <w:t xml:space="preserve">questo Comando  </w:t>
+        <w:t xml:space="preserve">questo Comando </w:t>
       </w:r>
       <w:r>
         <w:rPr>
@@ -986,12 +979,24 @@
         <w:rPr>
           <w:lang w:val="it-IT" w:eastAsia="zh-CN" w:bidi="hi-IN"/>
         </w:rPr>
-        <w:t xml:space="preserve"> soggette ai controlli di prevenzione incendi oppure appartengono alla categoria A del DPR 151/11.</w:t>
+        <w:t xml:space="preserve"> soggette ai controlli di prevenzione incendi oppure appartengono alla categoria A del DPR 151/11, </w:t>
+      </w:r>
+      <w:r>
+        <w:rPr>
+          <w:lang w:val="it-IT" w:eastAsia="zh-CN" w:bidi="hi-IN"/>
+        </w:rPr>
+        <w:t>secondo quanto dichiarato</w:t>
+      </w:r>
+      <w:r>
+        <w:rPr>
+          <w:lang w:val="it-IT" w:eastAsia="zh-CN" w:bidi="hi-IN"/>
+        </w:rPr>
+        <w:t>.</w:t>
       </w:r>
     </w:p>
     <w:p>
       <w:pPr>
-        <w:pStyle w:val="Corpodeltesto"/>
+        <w:pStyle w:val="TextBody"/>
         <w:rPr/>
       </w:pPr>
       <w:r>
@@ -1003,7 +1008,7 @@
     </w:p>
     <w:p>
       <w:pPr>
-        <w:pStyle w:val="Corpodeltesto"/>
+        <w:pStyle w:val="TextBody"/>
         <w:rPr/>
       </w:pPr>
       <w:r>
@@ -1084,7 +1089,7 @@
             </w:r>
             <w:r>
               <w:rPr/>
-              <w:instrText> MERGEFIELD $NOME_COMANDANTE </w:instrText>
+              <w:instrText xml:space="preserve"> MERGEFIELD $NOME_COMANDANTE </w:instrText>
             </w:r>
             <w:r>
               <w:rPr/>
@@ -1108,7 +1113,7 @@
             </w:r>
             <w:r>
               <w:rPr/>
-              <w:instrText> MERGEFIELD $COGNOME_COMANDANTE </w:instrText>
+              <w:instrText xml:space="preserve"> MERGEFIELD $COGNOME_COMANDANTE </w:instrText>
             </w:r>
             <w:r>
               <w:rPr/>
@@ -1178,10 +1183,10 @@
 </file>
 
 <file path=word/footer1.xml><?xml version="1.0" encoding="utf-8"?>
-<w:ftr xmlns:o="urn:schemas-microsoft-com:office:office" xmlns:r="http://schemas.openxmlformats.org/officeDocument/2006/relationships" xmlns:v="urn:schemas-microsoft-com:vml" xmlns:w="http://schemas.openxmlformats.org/wordprocessingml/2006/main" xmlns:w10="urn:schemas-microsoft-com:office:word" xmlns:wp="http://schemas.openxmlformats.org/drawingml/2006/wordprocessingDrawing" xmlns:wps="http://schemas.microsoft.com/office/word/2010/wordprocessingShape" xmlns:wpg="http://schemas.microsoft.com/office/word/2010/wordprocessingGroup" xmlns:mc="http://schemas.openxmlformats.org/markup-compatibility/2006" xmlns:wp14="http://schemas.microsoft.com/office/word/2010/wordprocessingDrawing" xmlns:w14="http://schemas.microsoft.com/office/word/2010/wordml" mc:Ignorable="w14 wp14">
+<w:ftr xmlns:o="urn:schemas-microsoft-com:office:office" xmlns:r="http://schemas.openxmlformats.org/officeDocument/2006/relationships" xmlns:v="urn:schemas-microsoft-com:vml" xmlns:w="http://schemas.openxmlformats.org/wordprocessingml/2006/main" xmlns:w10="urn:schemas-microsoft-com:office:word" xmlns:wp="http://schemas.openxmlformats.org/drawingml/2006/wordprocessingDrawing" xmlns:wps="http://schemas.microsoft.com/office/word/2010/wordprocessingShape" xmlns:wpg="http://schemas.microsoft.com/office/word/2010/wordprocessingGroup" xmlns:mc="http://schemas.openxmlformats.org/markup-compatibility/2006" xmlns:wp14="http://schemas.microsoft.com/office/word/2010/wordprocessingDrawing" xmlns:w14="http://schemas.microsoft.com/office/word/2010/wordml" xmlns:w15="http://schemas.microsoft.com/office/word/2012/wordml" mc:Ignorable="w14 wp14 w15">
   <w:p>
     <w:pPr>
-      <w:pStyle w:val="Pidipagina"/>
+      <w:pStyle w:val="Footer"/>
       <w:rPr/>
     </w:pPr>
     <w:r>
@@ -1194,7 +1199,7 @@
     </w:r>
     <w:r>
       <w:rPr/>
-      <w:instrText> PAGE </w:instrText>
+      <w:instrText xml:space="preserve"> PAGE </w:instrText>
     </w:r>
     <w:r>
       <w:rPr/>
@@ -1218,7 +1223,7 @@
     </w:r>
     <w:r>
       <w:rPr/>
-      <w:instrText> NUMPAGES </w:instrText>
+      <w:instrText xml:space="preserve"> NUMPAGES </w:instrText>
     </w:r>
     <w:r>
       <w:rPr/>
@@ -1235,7 +1240,7 @@
   </w:p>
   <w:p>
     <w:pPr>
-      <w:pStyle w:val="Pidipagina"/>
+      <w:pStyle w:val="Footer"/>
       <w:rPr/>
     </w:pPr>
     <w:r>
@@ -1244,7 +1249,7 @@
     </w:r>
     <w:r>
       <w:rPr/>
-      <w:instrText> FILENAME </w:instrText>
+      <w:instrText xml:space="preserve"> FILENAME </w:instrText>
     </w:r>
     <w:r>
       <w:rPr/>
@@ -1286,7 +1291,7 @@
     <w:pPr>
       <w:widowControl/>
       <w:suppressAutoHyphens w:val="true"/>
-      <w:overflowPunct w:val="true"/>
+      <w:overflowPunct w:val="false"/>
       <w:bidi w:val="0"/>
       <w:spacing w:before="0" w:after="0"/>
       <w:jc w:val="left"/>
@@ -1308,6 +1313,7 @@
   <w:style w:type="character" w:styleId="CollegamentoInternet">
     <w:name w:val="Collegamento Internet"/>
     <w:basedOn w:val="DefaultParagraphFont"/>
+    <w:qFormat/>
     <w:rPr>
       <w:color w:val="0000FF"/>
       <w:u w:val="single"/>
@@ -1326,10 +1332,10 @@
     <w:qFormat/>
     <w:rPr/>
   </w:style>
-  <w:style w:type="paragraph" w:styleId="Titolo">
-    <w:name w:val="Titolo"/>
+  <w:style w:type="paragraph" w:styleId="Heading">
+    <w:name w:val="Heading"/>
     <w:basedOn w:val="Normal"/>
-    <w:next w:val="Corpodeltesto"/>
+    <w:next w:val="TextBody"/>
     <w:qFormat/>
     <w:pPr>
       <w:keepNext w:val="true"/>
@@ -1341,7 +1347,7 @@
       <w:szCs w:val="28"/>
     </w:rPr>
   </w:style>
-  <w:style w:type="paragraph" w:styleId="Corpodeltesto">
+  <w:style w:type="paragraph" w:styleId="TextBody">
     <w:name w:val="Body Text"/>
     <w:basedOn w:val="Normal"/>
     <w:pPr>
@@ -1350,15 +1356,15 @@
     </w:pPr>
     <w:rPr/>
   </w:style>
-  <w:style w:type="paragraph" w:styleId="Elenco">
+  <w:style w:type="paragraph" w:styleId="List">
     <w:name w:val="List"/>
-    <w:basedOn w:val="Corpodeltesto"/>
+    <w:basedOn w:val="TextBody"/>
     <w:pPr/>
     <w:rPr>
       <w:rFonts w:cs="Lohit Devanagari"/>
     </w:rPr>
   </w:style>
-  <w:style w:type="paragraph" w:styleId="Didascalia">
+  <w:style w:type="paragraph" w:styleId="Caption">
     <w:name w:val="Caption"/>
     <w:basedOn w:val="Normal"/>
     <w:qFormat/>
@@ -1374,6 +1380,33 @@
       <w:szCs w:val="24"/>
     </w:rPr>
   </w:style>
+  <w:style w:type="paragraph" w:styleId="Index">
+    <w:name w:val="Index"/>
+    <w:basedOn w:val="Normal"/>
+    <w:qFormat/>
+    <w:pPr>
+      <w:suppressLineNumbers/>
+    </w:pPr>
+    <w:rPr>
+      <w:rFonts w:cs="Lohit Devanagari"/>
+      <w:lang w:val="zxx" w:eastAsia="zxx" w:bidi="zxx"/>
+    </w:rPr>
+  </w:style>
+  <w:style w:type="paragraph" w:styleId="Titolo">
+    <w:name w:val="Titolo"/>
+    <w:basedOn w:val="Normal"/>
+    <w:next w:val="TextBody"/>
+    <w:qFormat/>
+    <w:pPr>
+      <w:keepNext w:val="true"/>
+      <w:spacing w:before="240" w:after="120"/>
+    </w:pPr>
+    <w:rPr>
+      <w:rFonts w:ascii="Liberation Sans" w:hAnsi="Liberation Sans" w:eastAsia="Noto Sans CJK SC" w:cs="Lohit Devanagari"/>
+      <w:sz w:val="28"/>
+      <w:szCs w:val="28"/>
+    </w:rPr>
+  </w:style>
   <w:style w:type="paragraph" w:styleId="Indice">
     <w:name w:val="Indice"/>
     <w:basedOn w:val="Normal"/>
@@ -1422,7 +1455,14 @@
     </w:pPr>
     <w:rPr/>
   </w:style>
-  <w:style w:type="paragraph" w:styleId="Pidipagina">
+  <w:style w:type="paragraph" w:styleId="HeaderandFooter">
+    <w:name w:val="Header and Footer"/>
+    <w:basedOn w:val="Normal"/>
+    <w:qFormat/>
+    <w:pPr/>
+    <w:rPr/>
+  </w:style>
+  <w:style w:type="paragraph" w:styleId="Footer">
     <w:name w:val="Footer"/>
     <w:basedOn w:val="Intestazioneepidipagina"/>
     <w:pPr>
@@ -1433,7 +1473,7 @@
   </w:style>
   <w:style w:type="paragraph" w:styleId="Pidipaginaasinistra">
     <w:name w:val="Piè di pagina a sinistra"/>
-    <w:basedOn w:val="Pidipagina"/>
+    <w:basedOn w:val="Footer"/>
     <w:qFormat/>
     <w:pPr>
       <w:suppressLineNumbers/>

</xml_diff>